<commit_message>
Create Electrical Engineering Lab 3 done
</commit_message>
<xml_diff>
--- a/112-1/ELECTRICAL ENGINEERING FUNDAMENTALS I/Lab/Lab 1/Lab 1 Report.docx
+++ b/112-1/ELECTRICAL ENGINEERING FUNDAMENTALS I/Lab/Lab 1/Lab 1 Report.docx
@@ -416,46 +416,26 @@
           <w:numId w:val="3"/>
         </w:numPr>
         <w:ind w:leftChars="0"/>
-        <w:rPr>
-          <w:sz w:val="28"/>
-          <w:szCs w:val="28"/>
-        </w:rPr>
       </w:pPr>
       <w:r>
         <w:rPr>
           <w:rFonts w:hint="eastAsia"/>
-          <w:sz w:val="28"/>
-          <w:szCs w:val="28"/>
         </w:rPr>
         <w:t>T</w:t>
       </w:r>
       <w:r>
-        <w:rPr>
-          <w:sz w:val="28"/>
-          <w:szCs w:val="28"/>
-        </w:rPr>
         <w:t>o be familiar with using digital multimeter</w:t>
       </w:r>
       <w:r>
-        <w:rPr>
-          <w:sz w:val="28"/>
-          <w:szCs w:val="28"/>
-        </w:rPr>
         <w:t xml:space="preserve"> and </w:t>
       </w:r>
       <w:r>
         <w:rPr>
           <w:rFonts w:hint="eastAsia"/>
-          <w:sz w:val="28"/>
-          <w:szCs w:val="28"/>
         </w:rPr>
         <w:t>o</w:t>
       </w:r>
       <w:r>
-        <w:rPr>
-          <w:sz w:val="28"/>
-          <w:szCs w:val="28"/>
-        </w:rPr>
         <w:t>scilloscope</w:t>
       </w:r>
     </w:p>
@@ -8096,9 +8076,6 @@
     <w:p>
       <w:pPr>
         <w:widowControl/>
-        <w:rPr>
-          <w:rFonts w:hint="eastAsia"/>
-        </w:rPr>
       </w:pPr>
       <w:r>
         <w:br w:type="page"/>

</xml_diff>